<commit_message>
Incident Detection & Response
</commit_message>
<xml_diff>
--- a/Connect and Protect Networks/Portfolio Activity Use the NIST Cybersecurity Framework to respond to a security incident/Incident Report Analysis.docx
+++ b/Connect and Protect Networks/Portfolio Activity Use the NIST Cybersecurity Framework to respond to a security incident/Incident Report Analysis.docx
@@ -316,15 +316,7 @@
                 <w:b/>
                 <w:bCs/>
               </w:rPr>
-              <w:t>Actions Taken</w:t>
-            </w:r>
-            <w:r>
-              <w:rPr>
-                <w:rFonts w:ascii="Google Sans" w:eastAsia="Google Sans" w:hAnsi="Google Sans" w:cs="Google Sans"/>
-                <w:b/>
-                <w:bCs/>
-              </w:rPr>
-              <w:t xml:space="preserve">: </w:t>
+              <w:t xml:space="preserve">Actions Taken: </w:t>
             </w:r>
           </w:p>
           <w:p>
@@ -469,14 +461,7 @@
                 <w:rFonts w:ascii="Google Sans" w:eastAsia="Google Sans" w:hAnsi="Google Sans" w:cs="Google Sans"/>
                 <w:b/>
               </w:rPr>
-              <w:t>Policies and Procedures</w:t>
-            </w:r>
-            <w:r>
-              <w:rPr>
-                <w:rFonts w:ascii="Google Sans" w:eastAsia="Google Sans" w:hAnsi="Google Sans" w:cs="Google Sans"/>
-                <w:b/>
-              </w:rPr>
-              <w:t>:</w:t>
+              <w:t>Policies and Procedures:</w:t>
             </w:r>
             <w:r>
               <w:rPr>
@@ -1091,7 +1076,15 @@
                 <w:b/>
                 <w:bCs/>
               </w:rPr>
-              <w:t>Restoration of Services:</w:t>
+              <w:t>Restoration of Services</w:t>
+            </w:r>
+            <w:r>
+              <w:rPr>
+                <w:rFonts w:ascii="Google Sans" w:eastAsia="Google Sans" w:hAnsi="Google Sans" w:cs="Google Sans"/>
+                <w:b/>
+                <w:bCs/>
+              </w:rPr>
+              <w:t>:</w:t>
             </w:r>
             <w:r>
               <w:rPr>
@@ -1103,7 +1096,13 @@
               <w:rPr>
                 <w:rFonts w:ascii="Google Sans" w:eastAsia="Google Sans" w:hAnsi="Google Sans" w:cs="Google Sans"/>
               </w:rPr>
-              <w:t xml:space="preserve"> Restore affected network services and systems to normal operation as quickly as possible.</w:t>
+              <w:t>Restore</w:t>
+            </w:r>
+            <w:r>
+              <w:rPr>
+                <w:rFonts w:ascii="Google Sans" w:eastAsia="Google Sans" w:hAnsi="Google Sans" w:cs="Google Sans"/>
+              </w:rPr>
+              <w:t xml:space="preserve"> affected network services and systems to normal operation as quickly as possible.</w:t>
             </w:r>
           </w:p>
           <w:p>

</xml_diff>